<commit_message>
Added corrections to expinfection control model using R
</commit_message>
<xml_diff>
--- a/ToyModel_indirect_n_direct/R_approach/expSIR_in_R.docx
+++ b/ToyModel_indirect_n_direct/R_approach/expSIR_in_R.docx
@@ -6920,7 +6920,7 @@
         <w:rPr>
           <w:rStyle w:val="VerbatimChar"/>
         </w:rPr>
-        <w:t xml:space="preserve">Total seconds in IPOPT                               = 0.121</w:t>
+        <w:t xml:space="preserve">Total seconds in IPOPT                               = 0.122</w:t>
       </w:r>
       <w:r>
         <w:br/>
@@ -8128,7 +8128,64 @@
         <w:rPr>
           <w:rStyle w:val="NormalTok"/>
         </w:rPr>
-        <w:t xml:space="preserve">)</w:t>
+        <w:t xml:space="preserve">,</w:t>
+      </w:r>
+      <w:r>
+        <w:br/>
+      </w:r>
+      <w:r>
+        <w:rPr>
+          <w:rStyle w:val="NormalTok"/>
+        </w:rPr>
+        <w:t xml:space="preserve">       </w:t>
+      </w:r>
+      <w:r>
+        <w:rPr>
+          <w:rStyle w:val="AttributeTok"/>
+        </w:rPr>
+        <w:t xml:space="preserve">ylim =</w:t>
+      </w:r>
+      <w:r>
+        <w:rPr>
+          <w:rStyle w:val="NormalTok"/>
+        </w:rPr>
+        <w:t xml:space="preserve"> </w:t>
+      </w:r>
+      <w:r>
+        <w:rPr>
+          <w:rStyle w:val="FunctionTok"/>
+        </w:rPr>
+        <w:t xml:space="preserve">c</w:t>
+      </w:r>
+      <w:r>
+        <w:rPr>
+          <w:rStyle w:val="NormalTok"/>
+        </w:rPr>
+        <w:t xml:space="preserve">(</w:t>
+      </w:r>
+      <w:r>
+        <w:rPr>
+          <w:rStyle w:val="FloatTok"/>
+        </w:rPr>
+        <w:t xml:space="preserve">0.01</w:t>
+      </w:r>
+      <w:r>
+        <w:rPr>
+          <w:rStyle w:val="NormalTok"/>
+        </w:rPr>
+        <w:t xml:space="preserve">, </w:t>
+      </w:r>
+      <w:r>
+        <w:rPr>
+          <w:rStyle w:val="FloatTok"/>
+        </w:rPr>
+        <w:t xml:space="preserve">0.1</w:t>
+      </w:r>
+      <w:r>
+        <w:rPr>
+          <w:rStyle w:val="NormalTok"/>
+        </w:rPr>
+        <w:t xml:space="preserve">))</w:t>
       </w:r>
       <w:r>
         <w:br/>
@@ -8531,7 +8588,7 @@
       <w:r>
         <w:drawing>
           <wp:inline>
-            <wp:extent cx="5334000" cy="4267200"/>
+            <wp:extent cx="5334000" cy="5334000"/>
             <wp:effectExtent b="0" l="0" r="0" t="0"/>
             <wp:docPr descr="" title="" id="48" name="Picture"/>
             <a:graphic>
@@ -8552,7 +8609,7 @@
                   <pic:spPr bwMode="auto">
                     <a:xfrm>
                       <a:off x="0" y="0"/>
-                      <a:ext cx="5334000" cy="4267200"/>
+                      <a:ext cx="5334000" cy="5334000"/>
                     </a:xfrm>
                     <a:prstGeom prst="rect">
                       <a:avLst/>
@@ -8573,13 +8630,13 @@
     </w:p>
     <w:bookmarkEnd w:id="50"/>
     <w:bookmarkEnd w:id="51"/>
-    <w:bookmarkStart w:id="52" w:name="conclusion"/>
+    <w:bookmarkStart w:id="52" w:name="discussion"/>
     <w:p>
       <w:pPr>
         <w:pStyle w:val="Heading2"/>
       </w:pPr>
       <w:r>
-        <w:t xml:space="preserve">Conclusion</w:t>
+        <w:t xml:space="preserve">Discussion</w:t>
       </w:r>
     </w:p>
     <w:p>
@@ -8647,7 +8704,7 @@
           <w:i/>
           <w:iCs/>
         </w:rPr>
-        <w:t xml:space="preserve">3003 non-zero Jacobian entries</w:t>
+        <w:t xml:space="preserve">3001 non-zero Jacobian entries</w:t>
       </w:r>
       <w:r>
         <w:t xml:space="preserve"> </w:t>
@@ -8661,7 +8718,7 @@
         <w:pStyle w:val="FirstParagraph"/>
       </w:pPr>
       <w:r>
-        <w:t xml:space="preserve">For large-scale problems, this computational difference becomes critically important as R requires manual computation of all derivatives, which is computationally inefficient compared to JuMP’s automatic differentiation. Manual derivative computation in R scales poorly with problem size, requiring O(n²) operations for each constraint and variable interaction, while JuMP’s automatic differentiation leverages optimised algorithms that scale much more efficiently. This efficiency gap becomes increasingly significant as problem complexity grows, making JuMP’s approach not just more convenient but fundamentally more scalable for real-world epidemiological models with thousands of variables and constraints.</w:t>
+        <w:t xml:space="preserve">For large-scale problems, this computational difference becomes more important as R requires manual computation of all derivatives, which is computationally inefficient compared to JuMP’s automatic differentiation. Manual derivative computation in R scales poorly with problem size, requiring O(n²) operations for each constraint and variable interaction, while JuMP’s automatic differentiation leverages optimised algorithms that scale much more efficiently. This efficiency gap becomes increasingly significant as problem complexity grows, making JuMP’s approach not just more convenient but more scalable for real-world epidemiological models with thousands of variables and constraints.</w:t>
       </w:r>
     </w:p>
     <w:bookmarkEnd w:id="52"/>

</xml_diff>